<commit_message>
3rd change in new branch
完成任务书及封面
</commit_message>
<xml_diff>
--- a/电院课程设计报告封面任务书2016版(空白模板).docx
+++ b/电院课程设计报告封面任务书2016版(空白模板).docx
@@ -1,25 +1,52 @@
 
 <file path=word/document.xml><?xml version="1.0" encoding="utf-8"?>
-<w:document xmlns:wpc="http://schemas.microsoft.com/office/word/2010/wordprocessingCanvas" xmlns:mc="http://schemas.openxmlformats.org/markup-compatibility/2006" xmlns:o="urn:schemas-microsoft-com:office:office" xmlns:r="http://schemas.openxmlformats.org/officeDocument/2006/relationships" xmlns:m="http://schemas.openxmlformats.org/officeDocument/2006/math" xmlns:v="urn:schemas-microsoft-com:vml" xmlns:wp14="http://schemas.microsoft.com/office/word/2010/wordprocessingDrawing" xmlns:wp="http://schemas.openxmlformats.org/drawingml/2006/wordprocessingDrawing" xmlns:w10="urn:schemas-microsoft-com:office:word" xmlns:w="http://schemas.openxmlformats.org/wordprocessingml/2006/main" xmlns:w14="http://schemas.microsoft.com/office/word/2010/wordml" xmlns:w15="http://schemas.microsoft.com/office/word/2012/wordml" xmlns:wpg="http://schemas.microsoft.com/office/word/2010/wordprocessingGroup" xmlns:wpi="http://schemas.microsoft.com/office/word/2010/wordprocessingInk" xmlns:wne="http://schemas.microsoft.com/office/word/2006/wordml" xmlns:wps="http://schemas.microsoft.com/office/word/2010/wordprocessingShape" mc:Ignorable="w14 w15 wp14">
+<w:document xmlns:wpc="http://schemas.microsoft.com/office/word/2010/wordprocessingCanvas" xmlns:cx="http://schemas.microsoft.com/office/drawing/2014/chartex" xmlns:cx1="http://schemas.microsoft.com/office/drawing/2015/9/8/chartex" xmlns:cx2="http://schemas.microsoft.com/office/drawing/2015/10/21/chartex" xmlns:cx3="http://schemas.microsoft.com/office/drawing/2016/5/9/chartex" xmlns:cx4="http://schemas.microsoft.com/office/drawing/2016/5/10/chartex" xmlns:cx5="http://schemas.microsoft.com/office/drawing/2016/5/11/chartex" xmlns:cx6="http://schemas.microsoft.com/office/drawing/2016/5/12/chartex" xmlns:cx7="http://schemas.microsoft.com/office/drawing/2016/5/13/chartex" xmlns:cx8="http://schemas.microsoft.com/office/drawing/2016/5/14/chartex" xmlns:mc="http://schemas.openxmlformats.org/markup-compatibility/2006" xmlns:aink="http://schemas.microsoft.com/office/drawing/2016/ink" xmlns:am3d="http://schemas.microsoft.com/office/drawing/2017/model3d" xmlns:o="urn:schemas-microsoft-com:office:office" xmlns:r="http://schemas.openxmlformats.org/officeDocument/2006/relationships" xmlns:m="http://schemas.openxmlformats.org/officeDocument/2006/math" xmlns:v="urn:schemas-microsoft-com:vml" xmlns:wp14="http://schemas.microsoft.com/office/word/2010/wordprocessingDrawing" xmlns:wp="http://schemas.openxmlformats.org/drawingml/2006/wordprocessingDrawing" xmlns:w10="urn:schemas-microsoft-com:office:word" xmlns:w="http://schemas.openxmlformats.org/wordprocessingml/2006/main" xmlns:w14="http://schemas.microsoft.com/office/word/2010/wordml" xmlns:w15="http://schemas.microsoft.com/office/word/2012/wordml" xmlns:w16cid="http://schemas.microsoft.com/office/word/2016/wordml/cid" xmlns:w16se="http://schemas.microsoft.com/office/word/2015/wordml/symex" xmlns:wpg="http://schemas.microsoft.com/office/word/2010/wordprocessingGroup" xmlns:wpi="http://schemas.microsoft.com/office/word/2010/wordprocessingInk" xmlns:wne="http://schemas.microsoft.com/office/word/2006/wordml" xmlns:wps="http://schemas.microsoft.com/office/word/2010/wordprocessingShape" mc:Ignorable="w14 w15 w16se w16cid wp14">
   <w:body>
     <w:p>
       <w:pPr>
         <w:pStyle w:val="a4"/>
-        <w:ind w:right="840" w:firstLineChars="2600" w:firstLine="6264"/>
+        <w:ind w:right="840" w:firstLineChars="2400" w:firstLine="5783"/>
+        <w:rPr>
+          <w:rFonts w:ascii="宋体" w:hAnsi="宋体"/>
+          <w:b/>
+          <w:szCs w:val="24"/>
+          <w:u w:val="single"/>
+        </w:rPr>
+      </w:pPr>
+      <w:r>
         <w:rPr>
           <w:rFonts w:ascii="宋体" w:hAnsi="宋体" w:hint="eastAsia"/>
           <w:b/>
           <w:szCs w:val="24"/>
-          <w:u w:val="single"/>
-        </w:rPr>
-      </w:pPr>
+        </w:rPr>
+        <w:t xml:space="preserve">班 级  </w:t>
+      </w:r>
       <w:r>
         <w:rPr>
           <w:rFonts w:ascii="宋体" w:hAnsi="宋体" w:hint="eastAsia"/>
           <w:b/>
           <w:szCs w:val="24"/>
-        </w:rPr>
-        <w:t xml:space="preserve">班 级  </w:t>
+          <w:u w:val="single"/>
+        </w:rPr>
+        <w:t xml:space="preserve"> </w:t>
+      </w:r>
+      <w:r>
+        <w:rPr>
+          <w:rFonts w:ascii="宋体" w:hAnsi="宋体"/>
+          <w:b/>
+          <w:szCs w:val="24"/>
+          <w:u w:val="single"/>
+        </w:rPr>
+        <w:t xml:space="preserve"> 1402052</w:t>
+      </w:r>
+      <w:r>
+        <w:rPr>
+          <w:rFonts w:hint="eastAsia"/>
+          <w:b/>
+          <w:szCs w:val="24"/>
+          <w:u w:val="single"/>
+        </w:rPr>
+        <w:t xml:space="preserve">      </w:t>
       </w:r>
       <w:r>
         <w:rPr>
@@ -28,43 +55,50 @@
           <w:szCs w:val="24"/>
           <w:u w:val="single"/>
         </w:rPr>
-        <w:t xml:space="preserve"> </w:t>
-      </w:r>
-      <w:r>
-        <w:rPr>
-          <w:rFonts w:hint="eastAsia"/>
+        <w:t xml:space="preserve">  </w:t>
+      </w:r>
+    </w:p>
+    <w:p>
+      <w:pPr>
+        <w:pStyle w:val="a4"/>
+        <w:ind w:right="840" w:firstLineChars="2400" w:firstLine="5783"/>
+        <w:rPr>
+          <w:rFonts w:ascii="宋体" w:hAnsi="宋体"/>
           <w:b/>
           <w:szCs w:val="24"/>
           <w:u w:val="single"/>
         </w:rPr>
-        <w:t xml:space="preserve">      </w:t>
-      </w:r>
+      </w:pPr>
       <w:r>
         <w:rPr>
           <w:rFonts w:ascii="宋体" w:hAnsi="宋体" w:hint="eastAsia"/>
           <w:b/>
-          <w:szCs w:val="24"/>
-          <w:u w:val="single"/>
-        </w:rPr>
-        <w:t xml:space="preserve">  </w:t>
-      </w:r>
-    </w:p>
-    <w:p>
-      <w:pPr>
-        <w:pStyle w:val="a4"/>
-        <w:ind w:right="840" w:firstLineChars="2600" w:firstLine="6264"/>
-        <w:rPr>
-          <w:rFonts w:hint="eastAsia"/>
-          <w:sz w:val="28"/>
-          <w:szCs w:val="28"/>
-        </w:rPr>
-      </w:pPr>
+        </w:rPr>
+        <w:t xml:space="preserve">学 号  </w:t>
+      </w:r>
       <w:r>
         <w:rPr>
           <w:rFonts w:ascii="宋体" w:hAnsi="宋体" w:hint="eastAsia"/>
           <w:b/>
-        </w:rPr>
-        <w:t xml:space="preserve">学 号  </w:t>
+          <w:u w:val="single"/>
+        </w:rPr>
+        <w:t xml:space="preserve"> </w:t>
+      </w:r>
+      <w:r>
+        <w:rPr>
+          <w:rFonts w:ascii="宋体" w:hAnsi="宋体"/>
+          <w:b/>
+          <w:u w:val="single"/>
+        </w:rPr>
+        <w:t xml:space="preserve"> 14020520013</w:t>
+      </w:r>
+      <w:r>
+        <w:rPr>
+          <w:rFonts w:hint="eastAsia"/>
+          <w:b/>
+          <w:u w:val="single"/>
+        </w:rPr>
+        <w:t xml:space="preserve">       </w:t>
       </w:r>
       <w:r>
         <w:rPr>
@@ -74,27 +108,11 @@
         </w:rPr>
         <w:t xml:space="preserve"> </w:t>
       </w:r>
-      <w:r>
-        <w:rPr>
-          <w:rFonts w:hint="eastAsia"/>
-          <w:b/>
-          <w:u w:val="single"/>
-        </w:rPr>
-        <w:t xml:space="preserve">       </w:t>
-      </w:r>
-      <w:r>
-        <w:rPr>
-          <w:rFonts w:ascii="宋体" w:hAnsi="宋体" w:hint="eastAsia"/>
-          <w:b/>
-          <w:u w:val="single"/>
-        </w:rPr>
-        <w:t xml:space="preserve"> </w:t>
-      </w:r>
-    </w:p>
-    <w:p>
-      <w:pPr>
-        <w:rPr>
-          <w:rFonts w:ascii="宋体" w:hAnsi="宋体" w:hint="eastAsia"/>
+    </w:p>
+    <w:p>
+      <w:pPr>
+        <w:rPr>
+          <w:rFonts w:ascii="宋体" w:hAnsi="宋体"/>
           <w:b/>
           <w:sz w:val="44"/>
         </w:rPr>
@@ -104,7 +122,7 @@
       <w:pPr>
         <w:ind w:firstLineChars="543" w:firstLine="2399"/>
         <w:rPr>
-          <w:rFonts w:ascii="宋体" w:hAnsi="宋体" w:hint="eastAsia"/>
+          <w:rFonts w:ascii="宋体" w:hAnsi="宋体"/>
           <w:b/>
           <w:sz w:val="44"/>
         </w:rPr>
@@ -170,7 +188,7 @@
       <w:pPr>
         <w:ind w:firstLineChars="494" w:firstLine="1190"/>
         <w:rPr>
-          <w:rFonts w:ascii="宋体" w:hAnsi="宋体" w:hint="eastAsia"/>
+          <w:rFonts w:ascii="宋体" w:hAnsi="宋体"/>
           <w:b/>
           <w:sz w:val="24"/>
         </w:rPr>
@@ -179,13 +197,22 @@
     <w:p>
       <w:pPr>
         <w:ind w:firstLineChars="50" w:firstLine="480"/>
+        <w:rPr>
+          <w:rFonts w:ascii="黑体" w:eastAsia="黑体" w:hAnsi="宋体"/>
+          <w:spacing w:val="60"/>
+          <w:sz w:val="84"/>
+          <w:szCs w:val="84"/>
+        </w:rPr>
+      </w:pPr>
+      <w:r>
         <w:rPr>
           <w:rFonts w:ascii="黑体" w:eastAsia="黑体" w:hAnsi="宋体" w:hint="eastAsia"/>
           <w:spacing w:val="60"/>
           <w:sz w:val="84"/>
           <w:szCs w:val="84"/>
         </w:rPr>
-      </w:pPr>
+        <w:t>本科</w:t>
+      </w:r>
       <w:r>
         <w:rPr>
           <w:rFonts w:ascii="黑体" w:eastAsia="黑体" w:hAnsi="宋体" w:hint="eastAsia"/>
@@ -193,7 +220,7 @@
           <w:sz w:val="84"/>
           <w:szCs w:val="84"/>
         </w:rPr>
-        <w:t>本科</w:t>
+        <w:t>课程</w:t>
       </w:r>
       <w:r>
         <w:rPr>
@@ -202,7 +229,7 @@
           <w:sz w:val="84"/>
           <w:szCs w:val="84"/>
         </w:rPr>
-        <w:t>课程</w:t>
+        <w:t>设计</w:t>
       </w:r>
       <w:r>
         <w:rPr>
@@ -211,15 +238,6 @@
           <w:sz w:val="84"/>
           <w:szCs w:val="84"/>
         </w:rPr>
-        <w:t>设计</w:t>
-      </w:r>
-      <w:r>
-        <w:rPr>
-          <w:rFonts w:ascii="黑体" w:eastAsia="黑体" w:hAnsi="宋体" w:hint="eastAsia"/>
-          <w:spacing w:val="60"/>
-          <w:sz w:val="84"/>
-          <w:szCs w:val="84"/>
-        </w:rPr>
         <w:t>报告</w:t>
       </w:r>
     </w:p>
@@ -230,7 +248,7 @@
         </w:tabs>
         <w:jc w:val="left"/>
         <w:rPr>
-          <w:rFonts w:ascii="宋体" w:hAnsi="宋体" w:hint="eastAsia"/>
+          <w:rFonts w:ascii="宋体" w:hAnsi="宋体"/>
           <w:sz w:val="36"/>
           <w:szCs w:val="36"/>
           <w:u w:val="single"/>
@@ -244,7 +262,7 @@
         </w:tabs>
         <w:jc w:val="center"/>
         <w:rPr>
-          <w:rFonts w:ascii="宋体" w:hAnsi="宋体" w:hint="eastAsia"/>
+          <w:rFonts w:ascii="宋体" w:hAnsi="宋体"/>
           <w:sz w:val="28"/>
         </w:rPr>
       </w:pPr>
@@ -327,7 +345,7 @@
           <w:tab w:val="left" w:pos="1674"/>
         </w:tabs>
         <w:rPr>
-          <w:rFonts w:ascii="黑体" w:eastAsia="黑体" w:hAnsi="宋体" w:hint="eastAsia"/>
+          <w:rFonts w:ascii="黑体" w:eastAsia="黑体" w:hAnsi="宋体"/>
           <w:sz w:val="30"/>
           <w:szCs w:val="30"/>
         </w:rPr>
@@ -348,28 +366,37 @@
         </w:tabs>
         <w:ind w:firstLineChars="396" w:firstLine="1272"/>
         <w:rPr>
+          <w:rFonts w:ascii="黑体" w:eastAsia="黑体" w:hAnsi="宋体"/>
+          <w:sz w:val="32"/>
+          <w:szCs w:val="32"/>
+          <w:u w:val="single"/>
+        </w:rPr>
+      </w:pPr>
+      <w:r>
+        <w:rPr>
+          <w:rFonts w:ascii="宋体" w:hAnsi="宋体" w:hint="eastAsia"/>
+          <w:b/>
+          <w:sz w:val="32"/>
+          <w:szCs w:val="32"/>
+        </w:rPr>
+        <w:t>题    目</w:t>
+      </w:r>
+      <w:r>
+        <w:rPr>
           <w:rFonts w:ascii="黑体" w:eastAsia="黑体" w:hAnsi="宋体" w:hint="eastAsia"/>
           <w:sz w:val="32"/>
           <w:szCs w:val="32"/>
-          <w:u w:val="single"/>
-        </w:rPr>
-      </w:pPr>
-      <w:r>
-        <w:rPr>
-          <w:rFonts w:ascii="宋体" w:hAnsi="宋体" w:hint="eastAsia"/>
-          <w:b/>
-          <w:sz w:val="32"/>
-          <w:szCs w:val="32"/>
-        </w:rPr>
-        <w:t>题    目</w:t>
+        </w:rPr>
+        <w:t xml:space="preserve">  </w:t>
       </w:r>
       <w:r>
         <w:rPr>
           <w:rFonts w:ascii="黑体" w:eastAsia="黑体" w:hAnsi="宋体" w:hint="eastAsia"/>
           <w:sz w:val="32"/>
           <w:szCs w:val="32"/>
-        </w:rPr>
-        <w:t xml:space="preserve">  </w:t>
+          <w:u w:val="single"/>
+        </w:rPr>
+        <w:t xml:space="preserve"> </w:t>
       </w:r>
       <w:r>
         <w:rPr>
@@ -378,7 +405,16 @@
           <w:szCs w:val="32"/>
           <w:u w:val="single"/>
         </w:rPr>
-        <w:t xml:space="preserve"> </w:t>
+        <w:t xml:space="preserve">    </w:t>
+      </w:r>
+      <w:r>
+        <w:rPr>
+          <w:rFonts w:ascii="黑体" w:eastAsia="黑体" w:hAnsi="宋体"/>
+          <w:sz w:val="32"/>
+          <w:szCs w:val="32"/>
+          <w:u w:val="single"/>
+        </w:rPr>
+        <w:t>Fisher辨别分析用于</w:t>
       </w:r>
       <w:r>
         <w:rPr>
@@ -387,7 +423,16 @@
           <w:szCs w:val="32"/>
           <w:u w:val="single"/>
         </w:rPr>
-        <w:t xml:space="preserve">                            </w:t>
+        <w:t xml:space="preserve">     </w:t>
+      </w:r>
+      <w:r>
+        <w:rPr>
+          <w:rFonts w:ascii="黑体" w:eastAsia="黑体" w:hAnsi="宋体"/>
+          <w:sz w:val="32"/>
+          <w:szCs w:val="32"/>
+          <w:u w:val="single"/>
+        </w:rPr>
+        <w:t xml:space="preserve"> </w:t>
       </w:r>
       <w:r>
         <w:rPr>
@@ -405,7 +450,7 @@
           <w:tab w:val="left" w:pos="1674"/>
         </w:tabs>
         <w:rPr>
-          <w:rFonts w:ascii="宋体" w:hAnsi="宋体" w:hint="eastAsia"/>
+          <w:rFonts w:ascii="宋体" w:hAnsi="宋体"/>
           <w:sz w:val="24"/>
           <w:u w:val="single"/>
         </w:rPr>
@@ -418,19 +463,28 @@
         </w:tabs>
         <w:ind w:firstLineChars="450" w:firstLine="1350"/>
         <w:rPr>
+          <w:rFonts w:ascii="黑体" w:eastAsia="黑体" w:hAnsi="宋体"/>
+          <w:sz w:val="32"/>
+          <w:szCs w:val="32"/>
+          <w:u w:val="single"/>
+        </w:rPr>
+      </w:pPr>
+      <w:r>
+        <w:rPr>
+          <w:rFonts w:ascii="宋体" w:hAnsi="宋体" w:hint="eastAsia"/>
+          <w:sz w:val="30"/>
+          <w:szCs w:val="30"/>
+        </w:rPr>
+        <w:t xml:space="preserve">         </w:t>
+      </w:r>
+      <w:r>
+        <w:rPr>
           <w:rFonts w:ascii="黑体" w:eastAsia="黑体" w:hAnsi="宋体" w:hint="eastAsia"/>
           <w:sz w:val="32"/>
           <w:szCs w:val="32"/>
           <w:u w:val="single"/>
         </w:rPr>
-      </w:pPr>
-      <w:r>
-        <w:rPr>
-          <w:rFonts w:ascii="宋体" w:hAnsi="宋体" w:hint="eastAsia"/>
-          <w:sz w:val="30"/>
-          <w:szCs w:val="30"/>
-        </w:rPr>
-        <w:t xml:space="preserve">         </w:t>
+        <w:t xml:space="preserve">      </w:t>
       </w:r>
       <w:r>
         <w:rPr>
@@ -439,7 +493,7 @@
           <w:szCs w:val="32"/>
           <w:u w:val="single"/>
         </w:rPr>
-        <w:t xml:space="preserve">          </w:t>
+        <w:t>人脸数据维数约简的实现</w:t>
       </w:r>
       <w:r>
         <w:rPr>
@@ -448,7 +502,16 @@
           <w:szCs w:val="32"/>
           <w:u w:val="single"/>
         </w:rPr>
-        <w:t xml:space="preserve">           </w:t>
+        <w:t xml:space="preserve">  </w:t>
+      </w:r>
+      <w:r>
+        <w:rPr>
+          <w:rFonts w:ascii="黑体" w:eastAsia="黑体" w:hAnsi="宋体"/>
+          <w:sz w:val="32"/>
+          <w:szCs w:val="32"/>
+          <w:u w:val="single"/>
+        </w:rPr>
+        <w:t xml:space="preserve"> </w:t>
       </w:r>
       <w:r>
         <w:rPr>
@@ -457,16 +520,7 @@
           <w:szCs w:val="32"/>
           <w:u w:val="single"/>
         </w:rPr>
-        <w:t xml:space="preserve">  </w:t>
-      </w:r>
-      <w:r>
-        <w:rPr>
-          <w:rFonts w:ascii="黑体" w:eastAsia="黑体" w:hAnsi="宋体" w:hint="eastAsia"/>
-          <w:sz w:val="32"/>
-          <w:szCs w:val="32"/>
-          <w:u w:val="single"/>
-        </w:rPr>
-        <w:t xml:space="preserve">        </w:t>
+        <w:t xml:space="preserve"> </w:t>
       </w:r>
     </w:p>
     <w:p>
@@ -475,7 +529,7 @@
           <w:tab w:val="left" w:pos="1674"/>
         </w:tabs>
         <w:rPr>
-          <w:rFonts w:ascii="黑体" w:eastAsia="黑体" w:hAnsi="宋体" w:hint="eastAsia"/>
+          <w:rFonts w:ascii="黑体" w:eastAsia="黑体" w:hAnsi="宋体"/>
           <w:sz w:val="24"/>
           <w:u w:val="single"/>
         </w:rPr>
@@ -486,7 +540,7 @@
         <w:pStyle w:val="a3"/>
         <w:ind w:firstLineChars="396" w:firstLine="1272"/>
         <w:rPr>
-          <w:rFonts w:ascii="黑体" w:hint="eastAsia"/>
+          <w:rFonts w:ascii="黑体"/>
           <w:sz w:val="30"/>
           <w:u w:val="single"/>
         </w:rPr>
@@ -518,7 +572,7 @@
       </w:r>
       <w:r>
         <w:rPr>
-          <w:rFonts w:ascii="宋体" w:eastAsia="宋体" w:hAnsi="宋体" w:hint="eastAsia"/>
+          <w:rFonts w:ascii="黑体" w:hAnsi="黑体" w:hint="eastAsia"/>
           <w:sz w:val="30"/>
           <w:u w:val="single"/>
         </w:rPr>
@@ -530,22 +584,32 @@
           <w:sz w:val="30"/>
           <w:u w:val="single"/>
         </w:rPr>
-        <w:t xml:space="preserve">           </w:t>
-      </w:r>
-    </w:p>
-    <w:p>
-      <w:pPr>
-        <w:rPr>
-          <w:rFonts w:hint="eastAsia"/>
-        </w:rPr>
-      </w:pPr>
-    </w:p>
+        <w:t xml:space="preserve">          </w:t>
+      </w:r>
+      <w:r>
+        <w:rPr>
+          <w:rFonts w:ascii="黑体"/>
+          <w:sz w:val="30"/>
+          <w:u w:val="single"/>
+        </w:rPr>
+        <w:t xml:space="preserve"> </w:t>
+      </w:r>
+      <w:r>
+        <w:rPr>
+          <w:rFonts w:ascii="黑体" w:hint="eastAsia"/>
+          <w:sz w:val="30"/>
+          <w:u w:val="single"/>
+        </w:rPr>
+        <w:t xml:space="preserve"> </w:t>
+      </w:r>
+    </w:p>
+    <w:p/>
     <w:p>
       <w:pPr>
         <w:pStyle w:val="a3"/>
         <w:ind w:firstLineChars="396" w:firstLine="1272"/>
         <w:rPr>
-          <w:rFonts w:ascii="黑体" w:hint="eastAsia"/>
+          <w:rFonts w:ascii="黑体"/>
           <w:sz w:val="30"/>
           <w:u w:val="single"/>
         </w:rPr>
@@ -584,42 +648,26 @@
       </w:r>
       <w:r>
         <w:rPr>
+          <w:rFonts w:ascii="黑体" w:hAnsi="黑体" w:hint="eastAsia"/>
+          <w:sz w:val="30"/>
+          <w:u w:val="single"/>
+        </w:rPr>
+        <w:t>智能科学与技术</w:t>
+      </w:r>
+      <w:r>
+        <w:rPr>
           <w:rFonts w:ascii="宋体" w:eastAsia="宋体" w:hAnsi="宋体" w:hint="eastAsia"/>
           <w:sz w:val="30"/>
           <w:u w:val="single"/>
         </w:rPr>
-        <w:t xml:space="preserve">           </w:t>
-      </w:r>
-      <w:r>
-        <w:rPr>
-          <w:rFonts w:ascii="黑体" w:hint="eastAsia"/>
-          <w:sz w:val="30"/>
-          <w:u w:val="single"/>
-        </w:rPr>
-        <w:t xml:space="preserve">  </w:t>
-      </w:r>
-      <w:r>
-        <w:rPr>
-          <w:rFonts w:ascii="黑体" w:hint="eastAsia"/>
-          <w:sz w:val="30"/>
-          <w:u w:val="single"/>
-        </w:rPr>
-        <w:t xml:space="preserve"> </w:t>
-      </w:r>
-      <w:r>
-        <w:rPr>
-          <w:rFonts w:ascii="黑体" w:hint="eastAsia"/>
-          <w:sz w:val="30"/>
-          <w:u w:val="single"/>
-        </w:rPr>
-        <w:t xml:space="preserve">         </w:t>
+        <w:t xml:space="preserve">          </w:t>
       </w:r>
     </w:p>
     <w:p>
       <w:pPr>
         <w:pStyle w:val="a3"/>
         <w:rPr>
-          <w:rFonts w:ascii="黑体" w:hint="eastAsia"/>
+          <w:rFonts w:ascii="黑体"/>
           <w:sz w:val="24"/>
           <w:szCs w:val="24"/>
         </w:rPr>
@@ -630,7 +678,7 @@
         <w:pStyle w:val="a3"/>
         <w:ind w:firstLineChars="396" w:firstLine="1272"/>
         <w:rPr>
-          <w:rFonts w:ascii="黑体" w:hint="eastAsia"/>
+          <w:rFonts w:ascii="黑体"/>
           <w:sz w:val="30"/>
           <w:u w:val="single"/>
         </w:rPr>
@@ -658,7 +706,33 @@
           <w:sz w:val="30"/>
           <w:u w:val="single"/>
         </w:rPr>
-        <w:t xml:space="preserve">            </w:t>
+        <w:t xml:space="preserve">         </w:t>
+      </w:r>
+      <w:r>
+        <w:rPr>
+          <w:rFonts w:ascii="黑体"/>
+          <w:sz w:val="30"/>
+          <w:u w:val="single"/>
+        </w:rPr>
+        <w:t xml:space="preserve">   </w:t>
+      </w:r>
+      <w:proofErr w:type="gramStart"/>
+      <w:r>
+        <w:rPr>
+          <w:rFonts w:ascii="黑体" w:hint="eastAsia"/>
+          <w:sz w:val="30"/>
+          <w:u w:val="single"/>
+        </w:rPr>
+        <w:t>董龙锐</w:t>
+      </w:r>
+      <w:proofErr w:type="gramEnd"/>
+      <w:r>
+        <w:rPr>
+          <w:rFonts w:ascii="黑体" w:hint="eastAsia"/>
+          <w:sz w:val="30"/>
+          <w:u w:val="single"/>
+        </w:rPr>
+        <w:t xml:space="preserve">   </w:t>
       </w:r>
       <w:r>
         <w:rPr>
@@ -666,7 +740,23 @@
           <w:sz w:val="30"/>
           <w:u w:val="single"/>
         </w:rPr>
-        <w:t xml:space="preserve">        </w:t>
+        <w:t xml:space="preserve"> </w:t>
+      </w:r>
+      <w:r>
+        <w:rPr>
+          <w:rFonts w:ascii="宋体" w:eastAsia="宋体" w:hAnsi="宋体"/>
+          <w:sz w:val="30"/>
+          <w:u w:val="single"/>
+        </w:rPr>
+        <w:t xml:space="preserve"> </w:t>
+      </w:r>
+      <w:r>
+        <w:rPr>
+          <w:rFonts w:ascii="宋体" w:eastAsia="宋体" w:hAnsi="宋体" w:hint="eastAsia"/>
+          <w:sz w:val="30"/>
+          <w:u w:val="single"/>
+        </w:rPr>
+        <w:t xml:space="preserve">       </w:t>
       </w:r>
       <w:r>
         <w:rPr>
@@ -674,14 +764,14 @@
           <w:sz w:val="30"/>
           <w:u w:val="single"/>
         </w:rPr>
-        <w:t xml:space="preserve">             </w:t>
+        <w:t xml:space="preserve">   </w:t>
       </w:r>
     </w:p>
     <w:p>
       <w:pPr>
         <w:pStyle w:val="a3"/>
         <w:rPr>
-          <w:rFonts w:ascii="黑体" w:hint="eastAsia"/>
+          <w:rFonts w:ascii="黑体"/>
           <w:sz w:val="24"/>
           <w:szCs w:val="24"/>
         </w:rPr>
@@ -692,7 +782,7 @@
         <w:pStyle w:val="a3"/>
         <w:ind w:firstLineChars="396" w:firstLine="1272"/>
         <w:rPr>
-          <w:rFonts w:ascii="黑体" w:hint="eastAsia"/>
+          <w:rFonts w:ascii="黑体"/>
           <w:sz w:val="30"/>
           <w:u w:val="single"/>
         </w:rPr>
@@ -743,7 +833,23 @@
           <w:sz w:val="30"/>
           <w:u w:val="single"/>
         </w:rPr>
-        <w:t xml:space="preserve">       </w:t>
+        <w:t xml:space="preserve"> </w:t>
+      </w:r>
+      <w:r>
+        <w:rPr>
+          <w:rFonts w:ascii="黑体" w:hAnsi="黑体" w:hint="eastAsia"/>
+          <w:sz w:val="30"/>
+          <w:u w:val="single"/>
+        </w:rPr>
+        <w:t>冯婕</w:t>
+      </w:r>
+      <w:r>
+        <w:rPr>
+          <w:rFonts w:ascii="宋体" w:eastAsia="宋体" w:hAnsi="宋体" w:hint="eastAsia"/>
+          <w:sz w:val="30"/>
+          <w:u w:val="single"/>
+        </w:rPr>
+        <w:t xml:space="preserve">      </w:t>
       </w:r>
       <w:r>
         <w:rPr>
@@ -751,15 +857,12 @@
           <w:sz w:val="30"/>
           <w:u w:val="single"/>
         </w:rPr>
-        <w:t xml:space="preserve">              </w:t>
+        <w:t xml:space="preserve">          </w:t>
       </w:r>
     </w:p>
     <w:p/>
     <w:p/>
-    <w:p>
-      <w:bookmarkStart w:id="0" w:name="_GoBack"/>
-      <w:bookmarkEnd w:id="0"/>
-    </w:p>
+    <w:p/>
     <w:p>
       <w:pPr>
         <w:spacing w:after="120"/>
@@ -1019,7 +1122,7 @@
       <w:pPr>
         <w:jc w:val="center"/>
         <w:rPr>
-          <w:rFonts w:ascii="黑体" w:eastAsia="黑体" w:hint="eastAsia"/>
+          <w:rFonts w:ascii="黑体" w:eastAsia="黑体"/>
           <w:b/>
           <w:sz w:val="36"/>
         </w:rPr>
@@ -1033,7 +1136,6 @@
         <w:spacing w:line="40" w:lineRule="atLeast"/>
         <w:jc w:val="center"/>
         <w:rPr>
-          <w:rFonts w:hint="eastAsia"/>
           <w:sz w:val="10"/>
         </w:rPr>
       </w:pPr>
@@ -1065,7 +1167,39 @@
           <w:sz w:val="28"/>
           <w:u w:val="single"/>
         </w:rPr>
-        <w:t xml:space="preserve">            </w:t>
+        <w:t xml:space="preserve">  </w:t>
+      </w:r>
+      <w:r>
+        <w:rPr>
+          <w:rFonts w:eastAsia="楷体_GB2312"/>
+          <w:sz w:val="28"/>
+          <w:u w:val="single"/>
+        </w:rPr>
+        <w:t xml:space="preserve"> </w:t>
+      </w:r>
+      <w:r>
+        <w:rPr>
+          <w:rFonts w:hint="eastAsia"/>
+          <w:sz w:val="28"/>
+          <w:u w:val="single"/>
+        </w:rPr>
+        <w:t>董龙锐</w:t>
+      </w:r>
+      <w:r>
+        <w:rPr>
+          <w:rFonts w:hint="eastAsia"/>
+          <w:sz w:val="28"/>
+          <w:u w:val="single"/>
+        </w:rPr>
+        <w:t xml:space="preserve"> </w:t>
+      </w:r>
+      <w:r>
+        <w:rPr>
+          <w:rFonts w:eastAsia="楷体_GB2312"/>
+          <w:sz w:val="28"/>
+          <w:u w:val="single"/>
+        </w:rPr>
+        <w:t xml:space="preserve">  </w:t>
       </w:r>
       <w:r>
         <w:rPr>
@@ -1080,7 +1214,31 @@
           <w:sz w:val="28"/>
           <w:u w:val="single"/>
         </w:rPr>
-        <w:t xml:space="preserve">            </w:t>
+        <w:t xml:space="preserve">   </w:t>
+      </w:r>
+      <w:r>
+        <w:rPr>
+          <w:rFonts w:eastAsia="楷体_GB2312"/>
+          <w:sz w:val="28"/>
+          <w:u w:val="single"/>
+        </w:rPr>
+        <w:t xml:space="preserve"> </w:t>
+      </w:r>
+      <w:r>
+        <w:rPr>
+          <w:rFonts w:hint="eastAsia"/>
+          <w:sz w:val="28"/>
+          <w:u w:val="single"/>
+        </w:rPr>
+        <w:t>冯婕</w:t>
+      </w:r>
+      <w:r>
+        <w:rPr>
+          <w:rFonts w:eastAsia="楷体_GB2312"/>
+          <w:sz w:val="28"/>
+          <w:u w:val="single"/>
+        </w:rPr>
+        <w:t xml:space="preserve">    </w:t>
       </w:r>
       <w:r>
         <w:rPr>
@@ -1095,115 +1253,264 @@
           <w:sz w:val="28"/>
           <w:u w:val="single"/>
         </w:rPr>
+        <w:t xml:space="preserve">  </w:t>
+      </w:r>
+      <w:r>
+        <w:rPr>
+          <w:rFonts w:eastAsia="楷体_GB2312"/>
+          <w:sz w:val="28"/>
+          <w:u w:val="single"/>
+        </w:rPr>
+        <w:t xml:space="preserve"> </w:t>
+      </w:r>
+      <w:r>
+        <w:rPr>
+          <w:rFonts w:eastAsia="楷体_GB2312"/>
+          <w:sz w:val="28"/>
+          <w:u w:val="single"/>
+        </w:rPr>
+        <w:t xml:space="preserve">   </w:t>
+      </w:r>
+      <w:r>
+        <w:rPr>
+          <w:rFonts w:hint="eastAsia"/>
+          <w:sz w:val="28"/>
+          <w:u w:val="single"/>
+        </w:rPr>
+        <w:t>副教授</w:t>
+      </w:r>
+      <w:r>
+        <w:rPr>
+          <w:sz w:val="28"/>
+          <w:u w:val="single"/>
+        </w:rPr>
+        <w:t xml:space="preserve"> </w:t>
+      </w:r>
+      <w:r>
+        <w:rPr>
+          <w:sz w:val="28"/>
+          <w:u w:val="single"/>
+        </w:rPr>
+        <w:t xml:space="preserve">    </w:t>
+      </w:r>
+      <w:r>
+        <w:rPr>
+          <w:rFonts w:eastAsia="楷体_GB2312"/>
+          <w:sz w:val="28"/>
+          <w:u w:val="single"/>
+        </w:rPr>
+        <w:t xml:space="preserve">    </w:t>
+      </w:r>
+    </w:p>
+    <w:p>
+      <w:pPr>
+        <w:spacing w:line="480" w:lineRule="auto"/>
+        <w:rPr>
+          <w:sz w:val="28"/>
+          <w:u w:val="single"/>
+        </w:rPr>
+      </w:pPr>
+      <w:r>
+        <w:rPr>
+          <w:rFonts w:hint="eastAsia"/>
+          <w:sz w:val="28"/>
+        </w:rPr>
+        <w:t>学生学号</w:t>
+      </w:r>
+      <w:r>
+        <w:rPr>
+          <w:rFonts w:eastAsia="楷体_GB2312"/>
+          <w:sz w:val="28"/>
+          <w:u w:val="single"/>
+        </w:rPr>
+        <w:t xml:space="preserve">   </w:t>
+      </w:r>
+      <w:r>
+        <w:rPr>
+          <w:rFonts w:eastAsia="楷体_GB2312"/>
+          <w:sz w:val="28"/>
+          <w:u w:val="single"/>
+        </w:rPr>
+        <w:t>14020520013</w:t>
+      </w:r>
+      <w:r>
+        <w:rPr>
+          <w:rFonts w:eastAsia="楷体_GB2312"/>
+          <w:sz w:val="28"/>
+          <w:u w:val="single"/>
+        </w:rPr>
+        <w:t xml:space="preserve">  </w:t>
+      </w:r>
+      <w:r>
+        <w:rPr>
+          <w:rFonts w:hint="eastAsia"/>
+          <w:sz w:val="28"/>
+        </w:rPr>
+        <w:t>专业</w:t>
+      </w:r>
+      <w:r>
+        <w:rPr>
+          <w:sz w:val="28"/>
+          <w:u w:val="single"/>
+        </w:rPr>
+        <w:t xml:space="preserve">  </w:t>
+      </w:r>
+      <w:r>
+        <w:rPr>
+          <w:rFonts w:eastAsia="楷体_GB2312"/>
+          <w:sz w:val="28"/>
+          <w:u w:val="single"/>
+        </w:rPr>
+        <w:t xml:space="preserve">   </w:t>
+      </w:r>
+      <w:r>
+        <w:rPr>
+          <w:rFonts w:eastAsia="楷体_GB2312"/>
+          <w:sz w:val="28"/>
+          <w:u w:val="single"/>
+        </w:rPr>
+        <w:t xml:space="preserve">     </w:t>
+      </w:r>
+      <w:r>
+        <w:rPr>
+          <w:rFonts w:hint="eastAsia"/>
+          <w:sz w:val="28"/>
+          <w:u w:val="single"/>
+        </w:rPr>
+        <w:t>智能科学与技术</w:t>
+      </w:r>
+      <w:r>
+        <w:rPr>
+          <w:sz w:val="28"/>
+          <w:u w:val="single"/>
+        </w:rPr>
+        <w:t xml:space="preserve"> </w:t>
+      </w:r>
+      <w:r>
+        <w:rPr>
+          <w:rFonts w:eastAsia="楷体_GB2312"/>
+          <w:sz w:val="28"/>
+          <w:u w:val="single"/>
+        </w:rPr>
+        <w:t xml:space="preserve">   </w:t>
+      </w:r>
+      <w:r>
+        <w:rPr>
+          <w:rFonts w:eastAsia="楷体_GB2312"/>
+          <w:sz w:val="28"/>
+          <w:u w:val="single"/>
+        </w:rPr>
+        <w:t xml:space="preserve">   </w:t>
+      </w:r>
+      <w:r>
+        <w:rPr>
+          <w:rFonts w:eastAsia="楷体_GB2312"/>
+          <w:sz w:val="28"/>
+          <w:u w:val="single"/>
+        </w:rPr>
+        <w:t xml:space="preserve">      </w:t>
+      </w:r>
+    </w:p>
+    <w:p>
+      <w:pPr>
+        <w:spacing w:line="480" w:lineRule="auto"/>
+        <w:rPr>
+          <w:rFonts w:eastAsia="楷体_GB2312"/>
+          <w:sz w:val="28"/>
+          <w:u w:val="single"/>
+        </w:rPr>
+      </w:pPr>
+      <w:r>
+        <w:rPr>
+          <w:rFonts w:hint="eastAsia"/>
+          <w:sz w:val="28"/>
+        </w:rPr>
+        <w:t>题目</w:t>
+      </w:r>
+      <w:r>
+        <w:rPr>
+          <w:rFonts w:ascii="楷体_GB2312" w:hint="eastAsia"/>
+          <w:sz w:val="28"/>
+          <w:u w:val="single"/>
+        </w:rPr>
+        <w:t xml:space="preserve">       </w:t>
+      </w:r>
+      <w:r>
+        <w:rPr>
+          <w:rFonts w:asciiTheme="minorEastAsia" w:eastAsiaTheme="minorEastAsia" w:hAnsiTheme="minorEastAsia"/>
+          <w:sz w:val="28"/>
+          <w:u w:val="single"/>
+        </w:rPr>
+        <w:t>Fisher</w:t>
+      </w:r>
+      <w:r>
+        <w:rPr>
+          <w:rFonts w:ascii="楷体_GB2312"/>
+          <w:sz w:val="28"/>
+          <w:u w:val="single"/>
+        </w:rPr>
+        <w:t>辨别分析用于人脸数据维数约简的实现</w:t>
+      </w:r>
+      <w:r>
+        <w:rPr>
+          <w:rFonts w:ascii="楷体_GB2312" w:hint="eastAsia"/>
+          <w:sz w:val="28"/>
+          <w:u w:val="single"/>
+        </w:rPr>
+        <w:t xml:space="preserve">         </w:t>
+      </w:r>
+      <w:r>
+        <w:rPr>
+          <w:rFonts w:eastAsia="楷体_GB2312"/>
+          <w:sz w:val="28"/>
+          <w:u w:val="single"/>
+        </w:rPr>
+        <w:t xml:space="preserve">                                    </w:t>
+      </w:r>
+    </w:p>
+    <w:p>
+      <w:pPr>
+        <w:spacing w:line="480" w:lineRule="auto"/>
+        <w:rPr>
+          <w:sz w:val="28"/>
+        </w:rPr>
+      </w:pPr>
+      <w:r>
+        <w:rPr>
+          <w:rFonts w:hint="eastAsia"/>
+          <w:sz w:val="28"/>
+        </w:rPr>
+        <w:t>相关专业课程</w:t>
+      </w:r>
+      <w:r>
+        <w:rPr>
+          <w:sz w:val="28"/>
+        </w:rPr>
+        <w:t xml:space="preserve">  </w:t>
+      </w:r>
+      <w:r>
+        <w:rPr>
+          <w:rFonts w:ascii="楷体_GB2312" w:hint="eastAsia"/>
+          <w:sz w:val="28"/>
+          <w:u w:val="single"/>
+        </w:rPr>
+        <w:t xml:space="preserve">   </w:t>
+      </w:r>
+      <w:r>
+        <w:rPr>
+          <w:rFonts w:ascii="楷体_GB2312" w:hint="eastAsia"/>
+          <w:sz w:val="28"/>
+          <w:u w:val="single"/>
+        </w:rPr>
+        <w:t>《模式识别》等</w:t>
+      </w:r>
+      <w:r>
+        <w:rPr>
+          <w:rFonts w:ascii="楷体_GB2312" w:hint="eastAsia"/>
+          <w:sz w:val="28"/>
+          <w:u w:val="single"/>
+        </w:rPr>
         <w:t xml:space="preserve">             </w:t>
-      </w:r>
-    </w:p>
-    <w:p>
-      <w:pPr>
-        <w:spacing w:line="480" w:lineRule="auto"/>
-        <w:rPr>
-          <w:sz w:val="28"/>
-          <w:u w:val="single"/>
-        </w:rPr>
-      </w:pPr>
-      <w:r>
-        <w:rPr>
-          <w:rFonts w:hint="eastAsia"/>
-          <w:sz w:val="28"/>
-        </w:rPr>
-        <w:t>学生学号</w:t>
-      </w:r>
-      <w:r>
-        <w:rPr>
-          <w:rFonts w:eastAsia="楷体_GB2312"/>
-          <w:sz w:val="28"/>
-          <w:u w:val="single"/>
-        </w:rPr>
-        <w:t xml:space="preserve">                 </w:t>
-      </w:r>
-      <w:r>
-        <w:rPr>
-          <w:rFonts w:hint="eastAsia"/>
-          <w:sz w:val="28"/>
-        </w:rPr>
-        <w:t>专业</w:t>
-      </w:r>
-      <w:r>
-        <w:rPr>
-          <w:sz w:val="28"/>
-          <w:u w:val="single"/>
-        </w:rPr>
-        <w:t xml:space="preserve">  </w:t>
-      </w:r>
-      <w:r>
-        <w:rPr>
-          <w:rFonts w:eastAsia="楷体_GB2312"/>
-          <w:sz w:val="28"/>
-          <w:u w:val="single"/>
-        </w:rPr>
-        <w:t xml:space="preserve">                          </w:t>
-      </w:r>
-    </w:p>
-    <w:p>
-      <w:pPr>
-        <w:spacing w:line="480" w:lineRule="auto"/>
-        <w:rPr>
-          <w:rFonts w:eastAsia="楷体_GB2312"/>
-          <w:sz w:val="28"/>
-          <w:u w:val="single"/>
-        </w:rPr>
-      </w:pPr>
-      <w:r>
-        <w:rPr>
-          <w:rFonts w:hint="eastAsia"/>
-          <w:sz w:val="28"/>
-        </w:rPr>
-        <w:t>题目</w:t>
-      </w:r>
-      <w:r>
-        <w:rPr>
-          <w:rFonts w:ascii="楷体_GB2312" w:hint="eastAsia"/>
-          <w:sz w:val="28"/>
-          <w:u w:val="single"/>
-        </w:rPr>
-        <w:t xml:space="preserve">                </w:t>
-      </w:r>
-      <w:r>
-        <w:rPr>
-          <w:rFonts w:eastAsia="楷体_GB2312"/>
-          <w:sz w:val="28"/>
-          <w:u w:val="single"/>
-        </w:rPr>
-        <w:t xml:space="preserve">                                    </w:t>
-      </w:r>
-    </w:p>
-    <w:p>
-      <w:pPr>
-        <w:spacing w:line="480" w:lineRule="auto"/>
-        <w:rPr>
-          <w:sz w:val="28"/>
-        </w:rPr>
-      </w:pPr>
-      <w:r>
-        <w:rPr>
-          <w:rFonts w:hint="eastAsia"/>
-          <w:sz w:val="28"/>
-        </w:rPr>
-        <w:t>相关专业课程</w:t>
-      </w:r>
-      <w:r>
-        <w:rPr>
-          <w:sz w:val="28"/>
-        </w:rPr>
-        <w:t xml:space="preserve">  </w:t>
-      </w:r>
-      <w:r>
-        <w:rPr>
-          <w:rFonts w:ascii="楷体_GB2312" w:hint="eastAsia"/>
-          <w:sz w:val="28"/>
-          <w:u w:val="single"/>
-        </w:rPr>
-        <w:t xml:space="preserve">                </w:t>
       </w:r>
       <w:r>
         <w:rPr>
@@ -1284,8 +1591,272 @@
               <w:snapToGrid w:val="0"/>
               <w:spacing w:after="120"/>
               <w:rPr>
-                <w:rFonts w:ascii="楷体_GB2312" w:eastAsia="楷体_GB2312"/>
-                <w:sz w:val="28"/>
+                <w:rFonts w:asciiTheme="minorEastAsia" w:eastAsiaTheme="minorEastAsia" w:hAnsiTheme="minorEastAsia"/>
+                <w:sz w:val="24"/>
+              </w:rPr>
+            </w:pPr>
+            <w:r>
+              <w:rPr>
+                <w:rFonts w:asciiTheme="minorEastAsia" w:eastAsiaTheme="minorEastAsia" w:hAnsiTheme="minorEastAsia" w:hint="eastAsia"/>
+                <w:sz w:val="24"/>
+              </w:rPr>
+              <w:t>1、</w:t>
+            </w:r>
+            <w:r>
+              <w:rPr>
+                <w:rFonts w:asciiTheme="minorEastAsia" w:eastAsiaTheme="minorEastAsia" w:hAnsiTheme="minorEastAsia" w:hint="eastAsia"/>
+                <w:sz w:val="24"/>
+              </w:rPr>
+              <w:t>利用网络和图书馆查阅F</w:t>
+            </w:r>
+            <w:r>
+              <w:rPr>
+                <w:rFonts w:asciiTheme="minorEastAsia" w:eastAsiaTheme="minorEastAsia" w:hAnsiTheme="minorEastAsia"/>
+                <w:sz w:val="24"/>
+              </w:rPr>
+              <w:t>isher</w:t>
+            </w:r>
+            <w:r>
+              <w:rPr>
+                <w:rFonts w:asciiTheme="minorEastAsia" w:eastAsiaTheme="minorEastAsia" w:hAnsiTheme="minorEastAsia" w:hint="eastAsia"/>
+                <w:sz w:val="24"/>
+              </w:rPr>
+              <w:t>辨别分析的相关知识</w:t>
+            </w:r>
+            <w:r>
+              <w:rPr>
+                <w:rFonts w:asciiTheme="minorEastAsia" w:eastAsiaTheme="minorEastAsia" w:hAnsiTheme="minorEastAsia" w:hint="eastAsia"/>
+                <w:sz w:val="24"/>
+              </w:rPr>
+              <w:t>；</w:t>
+            </w:r>
+          </w:p>
+          <w:p>
+            <w:pPr>
+              <w:snapToGrid w:val="0"/>
+              <w:spacing w:after="120"/>
+              <w:rPr>
+                <w:rFonts w:asciiTheme="minorEastAsia" w:eastAsiaTheme="minorEastAsia" w:hAnsiTheme="minorEastAsia"/>
+                <w:sz w:val="24"/>
+              </w:rPr>
+            </w:pPr>
+            <w:r>
+              <w:rPr>
+                <w:rFonts w:asciiTheme="minorEastAsia" w:eastAsiaTheme="minorEastAsia" w:hAnsiTheme="minorEastAsia" w:hint="eastAsia"/>
+                <w:sz w:val="24"/>
+              </w:rPr>
+              <w:t>2、</w:t>
+            </w:r>
+            <w:r>
+              <w:rPr>
+                <w:rFonts w:asciiTheme="minorEastAsia" w:eastAsiaTheme="minorEastAsia" w:hAnsiTheme="minorEastAsia" w:hint="eastAsia"/>
+                <w:sz w:val="24"/>
+              </w:rPr>
+              <w:t>学习掌握</w:t>
+            </w:r>
+            <w:r>
+              <w:rPr>
+                <w:rFonts w:asciiTheme="minorEastAsia" w:eastAsiaTheme="minorEastAsia" w:hAnsiTheme="minorEastAsia"/>
+                <w:sz w:val="24"/>
+              </w:rPr>
+              <w:t>Python</w:t>
+            </w:r>
+            <w:r>
+              <w:rPr>
+                <w:rFonts w:asciiTheme="minorEastAsia" w:eastAsiaTheme="minorEastAsia" w:hAnsiTheme="minorEastAsia" w:hint="eastAsia"/>
+                <w:sz w:val="24"/>
+              </w:rPr>
+              <w:t>编程语言</w:t>
+            </w:r>
+            <w:r>
+              <w:rPr>
+                <w:rFonts w:asciiTheme="minorEastAsia" w:eastAsiaTheme="minorEastAsia" w:hAnsiTheme="minorEastAsia" w:hint="eastAsia"/>
+                <w:sz w:val="24"/>
+              </w:rPr>
+              <w:t>；</w:t>
+            </w:r>
+          </w:p>
+          <w:p>
+            <w:pPr>
+              <w:snapToGrid w:val="0"/>
+              <w:spacing w:after="120"/>
+              <w:rPr>
+                <w:rFonts w:asciiTheme="minorEastAsia" w:eastAsiaTheme="minorEastAsia" w:hAnsiTheme="minorEastAsia"/>
+                <w:sz w:val="24"/>
+              </w:rPr>
+            </w:pPr>
+            <w:r>
+              <w:rPr>
+                <w:rFonts w:asciiTheme="minorEastAsia" w:eastAsiaTheme="minorEastAsia" w:hAnsiTheme="minorEastAsia" w:hint="eastAsia"/>
+                <w:sz w:val="24"/>
+              </w:rPr>
+              <w:t>3、</w:t>
+            </w:r>
+            <w:r>
+              <w:rPr>
+                <w:rFonts w:asciiTheme="minorEastAsia" w:eastAsiaTheme="minorEastAsia" w:hAnsiTheme="minorEastAsia" w:hint="eastAsia"/>
+                <w:sz w:val="24"/>
+              </w:rPr>
+              <w:t>掌握F</w:t>
+            </w:r>
+            <w:r>
+              <w:rPr>
+                <w:rFonts w:asciiTheme="minorEastAsia" w:eastAsiaTheme="minorEastAsia" w:hAnsiTheme="minorEastAsia"/>
+                <w:sz w:val="24"/>
+              </w:rPr>
+              <w:t>isher</w:t>
+            </w:r>
+            <w:r>
+              <w:rPr>
+                <w:rFonts w:asciiTheme="minorEastAsia" w:eastAsiaTheme="minorEastAsia" w:hAnsiTheme="minorEastAsia" w:hint="eastAsia"/>
+                <w:sz w:val="24"/>
+              </w:rPr>
+              <w:t>辨别分析的理论知识以及了解数据集的维数约简，投影等相关知识；</w:t>
+            </w:r>
+          </w:p>
+          <w:p>
+            <w:pPr>
+              <w:snapToGrid w:val="0"/>
+              <w:spacing w:after="120"/>
+              <w:rPr>
+                <w:rFonts w:asciiTheme="minorEastAsia" w:eastAsiaTheme="minorEastAsia" w:hAnsiTheme="minorEastAsia" w:hint="eastAsia"/>
+                <w:sz w:val="24"/>
+              </w:rPr>
+            </w:pPr>
+            <w:r>
+              <w:rPr>
+                <w:rFonts w:asciiTheme="minorEastAsia" w:eastAsiaTheme="minorEastAsia" w:hAnsiTheme="minorEastAsia" w:hint="eastAsia"/>
+                <w:sz w:val="24"/>
+              </w:rPr>
+              <w:t>4、</w:t>
+            </w:r>
+            <w:r>
+              <w:rPr>
+                <w:rFonts w:asciiTheme="minorEastAsia" w:eastAsiaTheme="minorEastAsia" w:hAnsiTheme="minorEastAsia" w:hint="eastAsia"/>
+                <w:sz w:val="24"/>
+              </w:rPr>
+              <w:t>利用P</w:t>
+            </w:r>
+            <w:r>
+              <w:rPr>
+                <w:rFonts w:asciiTheme="minorEastAsia" w:eastAsiaTheme="minorEastAsia" w:hAnsiTheme="minorEastAsia"/>
+                <w:sz w:val="24"/>
+              </w:rPr>
+              <w:t>ython</w:t>
+            </w:r>
+            <w:r>
+              <w:rPr>
+                <w:rFonts w:asciiTheme="minorEastAsia" w:eastAsiaTheme="minorEastAsia" w:hAnsiTheme="minorEastAsia" w:hint="eastAsia"/>
+                <w:sz w:val="24"/>
+              </w:rPr>
+              <w:t>语言编程实现F</w:t>
+            </w:r>
+            <w:r>
+              <w:rPr>
+                <w:rFonts w:asciiTheme="minorEastAsia" w:eastAsiaTheme="minorEastAsia" w:hAnsiTheme="minorEastAsia"/>
+                <w:sz w:val="24"/>
+              </w:rPr>
+              <w:t>isher</w:t>
+            </w:r>
+            <w:r>
+              <w:rPr>
+                <w:rFonts w:asciiTheme="minorEastAsia" w:eastAsiaTheme="minorEastAsia" w:hAnsiTheme="minorEastAsia" w:hint="eastAsia"/>
+                <w:sz w:val="24"/>
+              </w:rPr>
+              <w:t>辨别分析用于人脸数据集的维数约简以及分类的验证，分析</w:t>
+            </w:r>
+            <w:r>
+              <w:rPr>
+                <w:rFonts w:asciiTheme="minorEastAsia" w:eastAsiaTheme="minorEastAsia" w:hAnsiTheme="minorEastAsia" w:hint="eastAsia"/>
+                <w:sz w:val="24"/>
+              </w:rPr>
+              <w:t>实验</w:t>
+            </w:r>
+            <w:bookmarkStart w:id="0" w:name="_GoBack"/>
+            <w:bookmarkEnd w:id="0"/>
+            <w:r>
+              <w:rPr>
+                <w:rFonts w:asciiTheme="minorEastAsia" w:eastAsiaTheme="minorEastAsia" w:hAnsiTheme="minorEastAsia" w:hint="eastAsia"/>
+                <w:sz w:val="24"/>
+              </w:rPr>
+              <w:t>结果；</w:t>
+            </w:r>
+          </w:p>
+          <w:p>
+            <w:pPr>
+              <w:snapToGrid w:val="0"/>
+              <w:spacing w:after="120"/>
+              <w:rPr>
+                <w:rFonts w:asciiTheme="minorEastAsia" w:eastAsiaTheme="minorEastAsia" w:hAnsiTheme="minorEastAsia"/>
+                <w:sz w:val="24"/>
+              </w:rPr>
+            </w:pPr>
+            <w:r>
+              <w:rPr>
+                <w:rFonts w:asciiTheme="minorEastAsia" w:eastAsiaTheme="minorEastAsia" w:hAnsiTheme="minorEastAsia" w:hint="eastAsia"/>
+                <w:sz w:val="24"/>
+              </w:rPr>
+              <w:t>5、</w:t>
+            </w:r>
+            <w:r>
+              <w:rPr>
+                <w:rFonts w:asciiTheme="minorEastAsia" w:eastAsiaTheme="minorEastAsia" w:hAnsiTheme="minorEastAsia" w:hint="eastAsia"/>
+                <w:sz w:val="24"/>
+              </w:rPr>
+              <w:t>通过编程实验</w:t>
+            </w:r>
+            <w:proofErr w:type="gramStart"/>
+            <w:r>
+              <w:rPr>
+                <w:rFonts w:asciiTheme="minorEastAsia" w:eastAsiaTheme="minorEastAsia" w:hAnsiTheme="minorEastAsia" w:hint="eastAsia"/>
+                <w:sz w:val="24"/>
+              </w:rPr>
+              <w:t>练习让</w:t>
+            </w:r>
+            <w:proofErr w:type="gramEnd"/>
+            <w:r>
+              <w:rPr>
+                <w:rFonts w:asciiTheme="minorEastAsia" w:eastAsiaTheme="minorEastAsia" w:hAnsiTheme="minorEastAsia" w:hint="eastAsia"/>
+                <w:sz w:val="24"/>
+              </w:rPr>
+              <w:t>学生了解</w:t>
+            </w:r>
+            <w:r>
+              <w:rPr>
+                <w:rFonts w:asciiTheme="minorEastAsia" w:eastAsiaTheme="minorEastAsia" w:hAnsiTheme="minorEastAsia" w:hint="eastAsia"/>
+                <w:sz w:val="24"/>
+              </w:rPr>
+              <w:t>F</w:t>
+            </w:r>
+            <w:r>
+              <w:rPr>
+                <w:rFonts w:asciiTheme="minorEastAsia" w:eastAsiaTheme="minorEastAsia" w:hAnsiTheme="minorEastAsia"/>
+                <w:sz w:val="24"/>
+              </w:rPr>
+              <w:t>isher</w:t>
+            </w:r>
+            <w:r>
+              <w:rPr>
+                <w:rFonts w:asciiTheme="minorEastAsia" w:eastAsiaTheme="minorEastAsia" w:hAnsiTheme="minorEastAsia" w:hint="eastAsia"/>
+                <w:sz w:val="24"/>
+              </w:rPr>
+              <w:t>辨别分析</w:t>
+            </w:r>
+            <w:r>
+              <w:rPr>
+                <w:rFonts w:asciiTheme="minorEastAsia" w:eastAsiaTheme="minorEastAsia" w:hAnsiTheme="minorEastAsia" w:hint="eastAsia"/>
+                <w:sz w:val="24"/>
+              </w:rPr>
+              <w:t>的知识并且认真撰写课程设计报告。</w:t>
+            </w:r>
+          </w:p>
+          <w:p>
+            <w:pPr>
+              <w:snapToGrid w:val="0"/>
+              <w:spacing w:after="120"/>
+              <w:rPr>
+                <w:rFonts w:asciiTheme="minorEastAsia" w:eastAsiaTheme="minorEastAsia" w:hAnsiTheme="minorEastAsia"/>
+                <w:sz w:val="24"/>
               </w:rPr>
             </w:pPr>
           </w:p>
@@ -1294,8 +1865,8 @@
               <w:snapToGrid w:val="0"/>
               <w:spacing w:after="120"/>
               <w:rPr>
-                <w:rFonts w:ascii="楷体_GB2312" w:eastAsia="楷体_GB2312" w:hint="eastAsia"/>
-                <w:sz w:val="28"/>
+                <w:rFonts w:asciiTheme="minorEastAsia" w:eastAsiaTheme="minorEastAsia" w:hAnsiTheme="minorEastAsia" w:hint="eastAsia"/>
+                <w:sz w:val="24"/>
               </w:rPr>
             </w:pPr>
           </w:p>
@@ -1304,49 +1875,9 @@
               <w:snapToGrid w:val="0"/>
               <w:spacing w:after="120"/>
               <w:rPr>
-                <w:rFonts w:ascii="楷体_GB2312" w:eastAsia="楷体_GB2312" w:hint="eastAsia"/>
-                <w:sz w:val="28"/>
-              </w:rPr>
-            </w:pPr>
-          </w:p>
-          <w:p>
-            <w:pPr>
-              <w:snapToGrid w:val="0"/>
-              <w:spacing w:after="120"/>
-              <w:rPr>
-                <w:rFonts w:ascii="楷体_GB2312" w:eastAsia="楷体_GB2312" w:hint="eastAsia"/>
-                <w:sz w:val="28"/>
-              </w:rPr>
-            </w:pPr>
-          </w:p>
-          <w:p>
-            <w:pPr>
-              <w:snapToGrid w:val="0"/>
-              <w:spacing w:after="120"/>
-              <w:rPr>
-                <w:rFonts w:ascii="楷体_GB2312" w:eastAsia="楷体_GB2312" w:hint="eastAsia"/>
-                <w:sz w:val="28"/>
-              </w:rPr>
-            </w:pPr>
-          </w:p>
-          <w:p>
-            <w:pPr>
-              <w:snapToGrid w:val="0"/>
-              <w:spacing w:after="120"/>
-              <w:rPr>
-                <w:rFonts w:ascii="楷体_GB2312" w:eastAsia="楷体_GB2312" w:hint="eastAsia"/>
-                <w:sz w:val="28"/>
-              </w:rPr>
-            </w:pPr>
-          </w:p>
-          <w:p>
-            <w:pPr>
-              <w:snapToGrid w:val="0"/>
-              <w:spacing w:after="120"/>
-              <w:rPr>
-                <w:rFonts w:ascii="楷体_GB2312" w:eastAsia="楷体_GB2312" w:hint="eastAsia"/>
+                <w:rFonts w:asciiTheme="minorEastAsia" w:eastAsiaTheme="minorEastAsia" w:hAnsiTheme="minorEastAsia" w:hint="eastAsia"/>
                 <w:kern w:val="0"/>
-                <w:sz w:val="28"/>
+                <w:sz w:val="24"/>
               </w:rPr>
             </w:pPr>
           </w:p>
@@ -1359,7 +1890,6 @@
           <w:bottom w:val="single" w:sz="6" w:space="1" w:color="auto"/>
         </w:pBdr>
         <w:rPr>
-          <w:rFonts w:hint="eastAsia"/>
           <w:szCs w:val="20"/>
         </w:rPr>
       </w:pPr>
@@ -1395,11 +1925,58 @@
       </w:r>
       <w:r>
         <w:rPr>
-          <w:rFonts w:ascii="楷体_GB2312" w:eastAsia="楷体_GB2312" w:hint="eastAsia"/>
-          <w:sz w:val="28"/>
-          <w:u w:val="single"/>
-        </w:rPr>
-        <w:t xml:space="preserve">   年   月   日</w:t>
+          <w:rFonts w:asciiTheme="minorEastAsia" w:eastAsiaTheme="minorEastAsia" w:hAnsiTheme="minorEastAsia"/>
+          <w:sz w:val="28"/>
+          <w:u w:val="single"/>
+        </w:rPr>
+        <w:t>2017</w:t>
+      </w:r>
+      <w:r>
+        <w:rPr>
+          <w:rFonts w:asciiTheme="minorEastAsia" w:eastAsiaTheme="minorEastAsia" w:hAnsiTheme="minorEastAsia" w:hint="eastAsia"/>
+          <w:sz w:val="28"/>
+          <w:u w:val="single"/>
+        </w:rPr>
+        <w:t xml:space="preserve">年 </w:t>
+      </w:r>
+      <w:r>
+        <w:rPr>
+          <w:rFonts w:asciiTheme="minorEastAsia" w:eastAsiaTheme="minorEastAsia" w:hAnsiTheme="minorEastAsia"/>
+          <w:sz w:val="28"/>
+          <w:u w:val="single"/>
+        </w:rPr>
+        <w:t xml:space="preserve">1 </w:t>
+      </w:r>
+      <w:r>
+        <w:rPr>
+          <w:rFonts w:asciiTheme="minorEastAsia" w:eastAsiaTheme="minorEastAsia" w:hAnsiTheme="minorEastAsia" w:hint="eastAsia"/>
+          <w:sz w:val="28"/>
+          <w:u w:val="single"/>
+        </w:rPr>
+        <w:t xml:space="preserve">月 </w:t>
+      </w:r>
+      <w:r>
+        <w:rPr>
+          <w:rFonts w:asciiTheme="minorEastAsia" w:eastAsiaTheme="minorEastAsia" w:hAnsiTheme="minorEastAsia"/>
+          <w:sz w:val="28"/>
+          <w:u w:val="single"/>
+        </w:rPr>
+        <w:t>2</w:t>
+      </w:r>
+      <w:r>
+        <w:rPr>
+          <w:rFonts w:asciiTheme="minorEastAsia" w:eastAsiaTheme="minorEastAsia" w:hAnsiTheme="minorEastAsia" w:hint="eastAsia"/>
+          <w:sz w:val="28"/>
+          <w:u w:val="single"/>
+        </w:rPr>
+        <w:t xml:space="preserve"> 日</w:t>
+      </w:r>
+      <w:r>
+        <w:rPr>
+          <w:sz w:val="28"/>
+          <w:u w:val="single"/>
+        </w:rPr>
+        <w:t xml:space="preserve"> </w:t>
       </w:r>
       <w:r>
         <w:rPr>
@@ -1424,11 +2001,51 @@
       </w:r>
       <w:r>
         <w:rPr>
-          <w:rFonts w:ascii="楷体_GB2312" w:eastAsia="楷体_GB2312" w:hint="eastAsia"/>
-          <w:sz w:val="28"/>
-          <w:u w:val="single"/>
-        </w:rPr>
-        <w:t xml:space="preserve">   年    月     日</w:t>
+          <w:rFonts w:asciiTheme="minorEastAsia" w:eastAsiaTheme="minorEastAsia" w:hAnsiTheme="minorEastAsia"/>
+          <w:sz w:val="28"/>
+          <w:u w:val="single"/>
+        </w:rPr>
+        <w:t>2017</w:t>
+      </w:r>
+      <w:r>
+        <w:rPr>
+          <w:rFonts w:asciiTheme="minorEastAsia" w:eastAsiaTheme="minorEastAsia" w:hAnsiTheme="minorEastAsia" w:hint="eastAsia"/>
+          <w:sz w:val="28"/>
+          <w:u w:val="single"/>
+        </w:rPr>
+        <w:t xml:space="preserve">年 </w:t>
+      </w:r>
+      <w:r>
+        <w:rPr>
+          <w:rFonts w:asciiTheme="minorEastAsia" w:eastAsiaTheme="minorEastAsia" w:hAnsiTheme="minorEastAsia"/>
+          <w:sz w:val="28"/>
+          <w:u w:val="single"/>
+        </w:rPr>
+        <w:t>1</w:t>
+      </w:r>
+      <w:r>
+        <w:rPr>
+          <w:rFonts w:asciiTheme="minorEastAsia" w:eastAsiaTheme="minorEastAsia" w:hAnsiTheme="minorEastAsia" w:hint="eastAsia"/>
+          <w:sz w:val="28"/>
+          <w:u w:val="single"/>
+        </w:rPr>
+        <w:t xml:space="preserve"> 月 </w:t>
+      </w:r>
+      <w:r>
+        <w:rPr>
+          <w:rFonts w:asciiTheme="minorEastAsia" w:eastAsiaTheme="minorEastAsia" w:hAnsiTheme="minorEastAsia"/>
+          <w:sz w:val="28"/>
+          <w:u w:val="single"/>
+        </w:rPr>
+        <w:t>26</w:t>
+      </w:r>
+      <w:r>
+        <w:rPr>
+          <w:rFonts w:asciiTheme="minorEastAsia" w:eastAsiaTheme="minorEastAsia" w:hAnsiTheme="minorEastAsia" w:hint="eastAsia"/>
+          <w:sz w:val="28"/>
+          <w:u w:val="single"/>
+        </w:rPr>
+        <w:t xml:space="preserve"> 日</w:t>
       </w:r>
       <w:r>
         <w:rPr>
@@ -1457,43 +2074,116 @@
           <w:sz w:val="28"/>
           <w:u w:val="single"/>
         </w:rPr>
-        <w:t xml:space="preserve">                 </w:t>
-      </w:r>
-      <w:r>
-        <w:rPr>
-          <w:sz w:val="28"/>
-        </w:rPr>
-        <w:t xml:space="preserve">    </w:t>
-      </w:r>
-      <w:r>
-        <w:rPr>
-          <w:rFonts w:hint="eastAsia"/>
+        <w:t xml:space="preserve">  </w:t>
+      </w:r>
+      <w:r>
+        <w:rPr>
+          <w:rFonts w:hint="eastAsia"/>
+          <w:sz w:val="28"/>
+          <w:u w:val="single"/>
+        </w:rPr>
+        <w:t>智能科学与技术系</w:t>
+      </w:r>
+      <w:r>
+        <w:rPr>
+          <w:sz w:val="28"/>
+          <w:u w:val="single"/>
+        </w:rPr>
+        <w:t xml:space="preserve">  </w:t>
+      </w:r>
+      <w:r>
+        <w:rPr>
+          <w:sz w:val="28"/>
+          <w:u w:val="single"/>
+        </w:rPr>
+        <w:t xml:space="preserve"> </w:t>
+      </w:r>
+      <w:r>
+        <w:rPr>
+          <w:sz w:val="28"/>
+        </w:rPr>
+        <w:t xml:space="preserve"> </w:t>
+      </w:r>
+      <w:r>
+        <w:rPr>
+          <w:rFonts w:asciiTheme="minorEastAsia" w:eastAsiaTheme="minorEastAsia" w:hAnsiTheme="minorEastAsia"/>
+          <w:sz w:val="28"/>
+        </w:rPr>
+        <w:t>201</w:t>
+      </w:r>
+      <w:r>
+        <w:rPr>
+          <w:rFonts w:asciiTheme="minorEastAsia" w:eastAsiaTheme="minorEastAsia" w:hAnsiTheme="minorEastAsia"/>
+          <w:sz w:val="28"/>
+        </w:rPr>
+        <w:t xml:space="preserve">7 </w:t>
+      </w:r>
+      <w:r>
+        <w:rPr>
+          <w:rFonts w:asciiTheme="minorEastAsia" w:eastAsiaTheme="minorEastAsia" w:hAnsiTheme="minorEastAsia" w:hint="eastAsia"/>
           <w:sz w:val="28"/>
         </w:rPr>
         <w:t>年</w:t>
       </w:r>
       <w:r>
         <w:rPr>
-          <w:sz w:val="28"/>
-        </w:rPr>
-        <w:t xml:space="preserve">       </w:t>
-      </w:r>
-      <w:r>
-        <w:rPr>
-          <w:rFonts w:hint="eastAsia"/>
+          <w:rFonts w:asciiTheme="minorEastAsia" w:eastAsiaTheme="minorEastAsia" w:hAnsiTheme="minorEastAsia"/>
+          <w:sz w:val="28"/>
+        </w:rPr>
+        <w:t xml:space="preserve"> </w:t>
+      </w:r>
+      <w:r>
+        <w:rPr>
+          <w:rFonts w:asciiTheme="minorEastAsia" w:eastAsiaTheme="minorEastAsia" w:hAnsiTheme="minorEastAsia"/>
+          <w:sz w:val="28"/>
+        </w:rPr>
+        <w:t>1</w:t>
+      </w:r>
+      <w:r>
+        <w:rPr>
+          <w:rFonts w:asciiTheme="minorEastAsia" w:eastAsiaTheme="minorEastAsia" w:hAnsiTheme="minorEastAsia"/>
+          <w:sz w:val="28"/>
+        </w:rPr>
+        <w:t xml:space="preserve"> </w:t>
+      </w:r>
+      <w:r>
+        <w:rPr>
+          <w:rFonts w:asciiTheme="minorEastAsia" w:eastAsiaTheme="minorEastAsia" w:hAnsiTheme="minorEastAsia" w:hint="eastAsia"/>
           <w:sz w:val="28"/>
         </w:rPr>
         <w:t>月</w:t>
       </w:r>
       <w:r>
         <w:rPr>
-          <w:sz w:val="28"/>
-        </w:rPr>
-        <w:t xml:space="preserve">      </w:t>
-      </w:r>
-      <w:r>
-        <w:rPr>
-          <w:rFonts w:hint="eastAsia"/>
+          <w:rFonts w:asciiTheme="minorEastAsia" w:eastAsiaTheme="minorEastAsia" w:hAnsiTheme="minorEastAsia"/>
+          <w:sz w:val="28"/>
+        </w:rPr>
+        <w:t xml:space="preserve"> </w:t>
+      </w:r>
+      <w:r>
+        <w:rPr>
+          <w:rFonts w:asciiTheme="minorEastAsia" w:eastAsiaTheme="minorEastAsia" w:hAnsiTheme="minorEastAsia"/>
+          <w:sz w:val="28"/>
+        </w:rPr>
+        <w:t>2</w:t>
+      </w:r>
+      <w:r>
+        <w:rPr>
+          <w:rFonts w:asciiTheme="minorEastAsia" w:eastAsiaTheme="minorEastAsia" w:hAnsiTheme="minorEastAsia"/>
+          <w:sz w:val="28"/>
+        </w:rPr>
+        <w:t xml:space="preserve"> </w:t>
+      </w:r>
+      <w:r>
+        <w:rPr>
+          <w:rFonts w:asciiTheme="minorEastAsia" w:eastAsiaTheme="minorEastAsia" w:hAnsiTheme="minorEastAsia"/>
+          <w:sz w:val="28"/>
+        </w:rPr>
+        <w:t xml:space="preserve"> </w:t>
+      </w:r>
+      <w:r>
+        <w:rPr>
+          <w:rFonts w:asciiTheme="minorEastAsia" w:eastAsiaTheme="minorEastAsia" w:hAnsiTheme="minorEastAsia" w:hint="eastAsia"/>
           <w:sz w:val="28"/>
         </w:rPr>
         <w:t>日</w:t>
@@ -1507,11 +2197,6 @@
     </w:p>
     <w:p/>
     <w:p>
-      <w:pPr>
-        <w:rPr>
-          <w:rFonts w:hint="eastAsia"/>
-        </w:rPr>
-      </w:pPr>
       <w:r>
         <w:rPr>
           <w:rFonts w:hint="eastAsia"/>
@@ -1572,7 +2257,7 @@
 </file>
 
 <file path=word/endnotes.xml><?xml version="1.0" encoding="utf-8"?>
-<w:endnotes xmlns:wpc="http://schemas.microsoft.com/office/word/2010/wordprocessingCanvas" xmlns:mc="http://schemas.openxmlformats.org/markup-compatibility/2006" xmlns:o="urn:schemas-microsoft-com:office:office" xmlns:r="http://schemas.openxmlformats.org/officeDocument/2006/relationships" xmlns:m="http://schemas.openxmlformats.org/officeDocument/2006/math" xmlns:v="urn:schemas-microsoft-com:vml" xmlns:wp14="http://schemas.microsoft.com/office/word/2010/wordprocessingDrawing" xmlns:wp="http://schemas.openxmlformats.org/drawingml/2006/wordprocessingDrawing" xmlns:w10="urn:schemas-microsoft-com:office:word" xmlns:w="http://schemas.openxmlformats.org/wordprocessingml/2006/main" xmlns:w14="http://schemas.microsoft.com/office/word/2010/wordml" xmlns:w15="http://schemas.microsoft.com/office/word/2012/wordml" xmlns:wpg="http://schemas.microsoft.com/office/word/2010/wordprocessingGroup" xmlns:wpi="http://schemas.microsoft.com/office/word/2010/wordprocessingInk" xmlns:wne="http://schemas.microsoft.com/office/word/2006/wordml" xmlns:wps="http://schemas.microsoft.com/office/word/2010/wordprocessingShape" mc:Ignorable="w14 w15 wp14">
+<w:endnotes xmlns:wpc="http://schemas.microsoft.com/office/word/2010/wordprocessingCanvas" xmlns:cx="http://schemas.microsoft.com/office/drawing/2014/chartex" xmlns:cx1="http://schemas.microsoft.com/office/drawing/2015/9/8/chartex" xmlns:cx2="http://schemas.microsoft.com/office/drawing/2015/10/21/chartex" xmlns:cx3="http://schemas.microsoft.com/office/drawing/2016/5/9/chartex" xmlns:cx4="http://schemas.microsoft.com/office/drawing/2016/5/10/chartex" xmlns:cx5="http://schemas.microsoft.com/office/drawing/2016/5/11/chartex" xmlns:cx6="http://schemas.microsoft.com/office/drawing/2016/5/12/chartex" xmlns:cx7="http://schemas.microsoft.com/office/drawing/2016/5/13/chartex" xmlns:cx8="http://schemas.microsoft.com/office/drawing/2016/5/14/chartex" xmlns:mc="http://schemas.openxmlformats.org/markup-compatibility/2006" xmlns:aink="http://schemas.microsoft.com/office/drawing/2016/ink" xmlns:am3d="http://schemas.microsoft.com/office/drawing/2017/model3d" xmlns:o="urn:schemas-microsoft-com:office:office" xmlns:r="http://schemas.openxmlformats.org/officeDocument/2006/relationships" xmlns:m="http://schemas.openxmlformats.org/officeDocument/2006/math" xmlns:v="urn:schemas-microsoft-com:vml" xmlns:wp14="http://schemas.microsoft.com/office/word/2010/wordprocessingDrawing" xmlns:wp="http://schemas.openxmlformats.org/drawingml/2006/wordprocessingDrawing" xmlns:w10="urn:schemas-microsoft-com:office:word" xmlns:w="http://schemas.openxmlformats.org/wordprocessingml/2006/main" xmlns:w14="http://schemas.microsoft.com/office/word/2010/wordml" xmlns:w15="http://schemas.microsoft.com/office/word/2012/wordml" xmlns:w16cid="http://schemas.microsoft.com/office/word/2016/wordml/cid" xmlns:w16se="http://schemas.microsoft.com/office/word/2015/wordml/symex" xmlns:wpg="http://schemas.microsoft.com/office/word/2010/wordprocessingGroup" xmlns:wpi="http://schemas.microsoft.com/office/word/2010/wordprocessingInk" xmlns:wne="http://schemas.microsoft.com/office/word/2006/wordml" xmlns:wps="http://schemas.microsoft.com/office/word/2010/wordprocessingShape" mc:Ignorable="w14 w15 w16se w16cid wp14">
   <w:endnote w:type="separator" w:id="-1">
     <w:p>
       <w:r>
@@ -1591,7 +2276,7 @@
 </file>
 
 <file path=word/footer1.xml><?xml version="1.0" encoding="utf-8"?>
-<w:ftr xmlns:wpc="http://schemas.microsoft.com/office/word/2010/wordprocessingCanvas" xmlns:mc="http://schemas.openxmlformats.org/markup-compatibility/2006" xmlns:o="urn:schemas-microsoft-com:office:office" xmlns:r="http://schemas.openxmlformats.org/officeDocument/2006/relationships" xmlns:m="http://schemas.openxmlformats.org/officeDocument/2006/math" xmlns:v="urn:schemas-microsoft-com:vml" xmlns:wp14="http://schemas.microsoft.com/office/word/2010/wordprocessingDrawing" xmlns:wp="http://schemas.openxmlformats.org/drawingml/2006/wordprocessingDrawing" xmlns:w10="urn:schemas-microsoft-com:office:word" xmlns:w="http://schemas.openxmlformats.org/wordprocessingml/2006/main" xmlns:w14="http://schemas.microsoft.com/office/word/2010/wordml" xmlns:w15="http://schemas.microsoft.com/office/word/2012/wordml" xmlns:wpg="http://schemas.microsoft.com/office/word/2010/wordprocessingGroup" xmlns:wpi="http://schemas.microsoft.com/office/word/2010/wordprocessingInk" xmlns:wne="http://schemas.microsoft.com/office/word/2006/wordml" xmlns:wps="http://schemas.microsoft.com/office/word/2010/wordprocessingShape" mc:Ignorable="w14 w15 wp14">
+<w:ftr xmlns:wpc="http://schemas.microsoft.com/office/word/2010/wordprocessingCanvas" xmlns:cx="http://schemas.microsoft.com/office/drawing/2014/chartex" xmlns:cx1="http://schemas.microsoft.com/office/drawing/2015/9/8/chartex" xmlns:cx2="http://schemas.microsoft.com/office/drawing/2015/10/21/chartex" xmlns:cx3="http://schemas.microsoft.com/office/drawing/2016/5/9/chartex" xmlns:cx4="http://schemas.microsoft.com/office/drawing/2016/5/10/chartex" xmlns:cx5="http://schemas.microsoft.com/office/drawing/2016/5/11/chartex" xmlns:cx6="http://schemas.microsoft.com/office/drawing/2016/5/12/chartex" xmlns:cx7="http://schemas.microsoft.com/office/drawing/2016/5/13/chartex" xmlns:cx8="http://schemas.microsoft.com/office/drawing/2016/5/14/chartex" xmlns:mc="http://schemas.openxmlformats.org/markup-compatibility/2006" xmlns:aink="http://schemas.microsoft.com/office/drawing/2016/ink" xmlns:am3d="http://schemas.microsoft.com/office/drawing/2017/model3d" xmlns:o="urn:schemas-microsoft-com:office:office" xmlns:r="http://schemas.openxmlformats.org/officeDocument/2006/relationships" xmlns:m="http://schemas.openxmlformats.org/officeDocument/2006/math" xmlns:v="urn:schemas-microsoft-com:vml" xmlns:wp14="http://schemas.microsoft.com/office/word/2010/wordprocessingDrawing" xmlns:wp="http://schemas.openxmlformats.org/drawingml/2006/wordprocessingDrawing" xmlns:w10="urn:schemas-microsoft-com:office:word" xmlns:w="http://schemas.openxmlformats.org/wordprocessingml/2006/main" xmlns:w14="http://schemas.microsoft.com/office/word/2010/wordml" xmlns:w15="http://schemas.microsoft.com/office/word/2012/wordml" xmlns:w16cid="http://schemas.microsoft.com/office/word/2016/wordml/cid" xmlns:w16se="http://schemas.microsoft.com/office/word/2015/wordml/symex" xmlns:wpg="http://schemas.microsoft.com/office/word/2010/wordprocessingGroup" xmlns:wpi="http://schemas.microsoft.com/office/word/2010/wordprocessingInk" xmlns:wne="http://schemas.microsoft.com/office/word/2006/wordml" xmlns:wps="http://schemas.microsoft.com/office/word/2010/wordprocessingShape" mc:Ignorable="w14 w15 w16se w16cid wp14">
   <w:sdt>
     <w:sdtPr>
       <w:id w:val="-1714803078"/>
@@ -1600,10 +2285,11 @@
         <w:docPartUnique/>
       </w:docPartObj>
     </w:sdtPr>
+    <w:sdtEndPr/>
     <w:sdtContent>
       <w:p>
         <w:pPr>
-          <w:pStyle w:val="a6"/>
+          <w:pStyle w:val="a7"/>
           <w:jc w:val="center"/>
         </w:pPr>
         <w:r>
@@ -1630,14 +2316,14 @@
   </w:sdt>
   <w:p>
     <w:pPr>
-      <w:pStyle w:val="a6"/>
+      <w:pStyle w:val="a7"/>
     </w:pPr>
   </w:p>
 </w:ftr>
 </file>
 
 <file path=word/footnotes.xml><?xml version="1.0" encoding="utf-8"?>
-<w:footnotes xmlns:wpc="http://schemas.microsoft.com/office/word/2010/wordprocessingCanvas" xmlns:mc="http://schemas.openxmlformats.org/markup-compatibility/2006" xmlns:o="urn:schemas-microsoft-com:office:office" xmlns:r="http://schemas.openxmlformats.org/officeDocument/2006/relationships" xmlns:m="http://schemas.openxmlformats.org/officeDocument/2006/math" xmlns:v="urn:schemas-microsoft-com:vml" xmlns:wp14="http://schemas.microsoft.com/office/word/2010/wordprocessingDrawing" xmlns:wp="http://schemas.openxmlformats.org/drawingml/2006/wordprocessingDrawing" xmlns:w10="urn:schemas-microsoft-com:office:word" xmlns:w="http://schemas.openxmlformats.org/wordprocessingml/2006/main" xmlns:w14="http://schemas.microsoft.com/office/word/2010/wordml" xmlns:w15="http://schemas.microsoft.com/office/word/2012/wordml" xmlns:wpg="http://schemas.microsoft.com/office/word/2010/wordprocessingGroup" xmlns:wpi="http://schemas.microsoft.com/office/word/2010/wordprocessingInk" xmlns:wne="http://schemas.microsoft.com/office/word/2006/wordml" xmlns:wps="http://schemas.microsoft.com/office/word/2010/wordprocessingShape" mc:Ignorable="w14 w15 wp14">
+<w:footnotes xmlns:wpc="http://schemas.microsoft.com/office/word/2010/wordprocessingCanvas" xmlns:cx="http://schemas.microsoft.com/office/drawing/2014/chartex" xmlns:cx1="http://schemas.microsoft.com/office/drawing/2015/9/8/chartex" xmlns:cx2="http://schemas.microsoft.com/office/drawing/2015/10/21/chartex" xmlns:cx3="http://schemas.microsoft.com/office/drawing/2016/5/9/chartex" xmlns:cx4="http://schemas.microsoft.com/office/drawing/2016/5/10/chartex" xmlns:cx5="http://schemas.microsoft.com/office/drawing/2016/5/11/chartex" xmlns:cx6="http://schemas.microsoft.com/office/drawing/2016/5/12/chartex" xmlns:cx7="http://schemas.microsoft.com/office/drawing/2016/5/13/chartex" xmlns:cx8="http://schemas.microsoft.com/office/drawing/2016/5/14/chartex" xmlns:mc="http://schemas.openxmlformats.org/markup-compatibility/2006" xmlns:aink="http://schemas.microsoft.com/office/drawing/2016/ink" xmlns:am3d="http://schemas.microsoft.com/office/drawing/2017/model3d" xmlns:o="urn:schemas-microsoft-com:office:office" xmlns:r="http://schemas.openxmlformats.org/officeDocument/2006/relationships" xmlns:m="http://schemas.openxmlformats.org/officeDocument/2006/math" xmlns:v="urn:schemas-microsoft-com:vml" xmlns:wp14="http://schemas.microsoft.com/office/word/2010/wordprocessingDrawing" xmlns:wp="http://schemas.openxmlformats.org/drawingml/2006/wordprocessingDrawing" xmlns:w10="urn:schemas-microsoft-com:office:word" xmlns:w="http://schemas.openxmlformats.org/wordprocessingml/2006/main" xmlns:w14="http://schemas.microsoft.com/office/word/2010/wordml" xmlns:w15="http://schemas.microsoft.com/office/word/2012/wordml" xmlns:w16cid="http://schemas.microsoft.com/office/word/2016/wordml/cid" xmlns:w16se="http://schemas.microsoft.com/office/word/2015/wordml/symex" xmlns:wpg="http://schemas.microsoft.com/office/word/2010/wordprocessingGroup" xmlns:wpi="http://schemas.microsoft.com/office/word/2010/wordprocessingInk" xmlns:wne="http://schemas.microsoft.com/office/word/2006/wordml" xmlns:wps="http://schemas.microsoft.com/office/word/2010/wordprocessingShape" mc:Ignorable="w14 w15 w16se w16cid wp14">
   <w:footnote w:type="separator" w:id="-1">
     <w:p>
       <w:r>
@@ -1656,7 +2342,7 @@
 </file>
 
 <file path=word/styles.xml><?xml version="1.0" encoding="utf-8"?>
-<w:styles xmlns:mc="http://schemas.openxmlformats.org/markup-compatibility/2006" xmlns:r="http://schemas.openxmlformats.org/officeDocument/2006/relationships" xmlns:w="http://schemas.openxmlformats.org/wordprocessingml/2006/main" xmlns:w14="http://schemas.microsoft.com/office/word/2010/wordml" xmlns:w15="http://schemas.microsoft.com/office/word/2012/wordml" mc:Ignorable="w14 w15">
+<w:styles xmlns:mc="http://schemas.openxmlformats.org/markup-compatibility/2006" xmlns:r="http://schemas.openxmlformats.org/officeDocument/2006/relationships" xmlns:w="http://schemas.openxmlformats.org/wordprocessingml/2006/main" xmlns:w14="http://schemas.microsoft.com/office/word/2010/wordml" xmlns:w15="http://schemas.microsoft.com/office/word/2012/wordml" xmlns:w16cid="http://schemas.microsoft.com/office/word/2016/wordml/cid" xmlns:w16se="http://schemas.microsoft.com/office/word/2015/wordml/symex" mc:Ignorable="w14 w15 w16se w16cid">
   <w:docDefaults>
     <w:rPrDefault>
       <w:rPr>
@@ -1666,7 +2352,7 @@
     </w:rPrDefault>
     <w:pPrDefault/>
   </w:docDefaults>
-  <w:latentStyles w:defLockedState="0" w:defUIPriority="0" w:defSemiHidden="0" w:defUnhideWhenUsed="0" w:defQFormat="0" w:count="371">
+  <w:latentStyles w:defLockedState="0" w:defUIPriority="0" w:defSemiHidden="0" w:defUnhideWhenUsed="0" w:defQFormat="0" w:count="375">
     <w:lsdException w:name="Normal" w:qFormat="1"/>
     <w:lsdException w:name="heading 1" w:qFormat="1"/>
     <w:lsdException w:name="heading 2" w:semiHidden="1" w:unhideWhenUsed="1" w:qFormat="1"/>
@@ -1683,6 +2369,52 @@
     <w:lsdException w:name="Subtitle" w:qFormat="1"/>
     <w:lsdException w:name="Strong" w:qFormat="1"/>
     <w:lsdException w:name="Emphasis" w:qFormat="1"/>
+    <w:lsdException w:name="HTML Preformatted" w:semiHidden="1" w:unhideWhenUsed="1"/>
+    <w:lsdException w:name="No List" w:semiHidden="1" w:unhideWhenUsed="1"/>
+    <w:lsdException w:name="Outline List 1" w:semiHidden="1" w:unhideWhenUsed="1"/>
+    <w:lsdException w:name="Outline List 2" w:semiHidden="1" w:unhideWhenUsed="1"/>
+    <w:lsdException w:name="Outline List 3" w:semiHidden="1" w:unhideWhenUsed="1"/>
+    <w:lsdException w:name="Table Simple 1" w:semiHidden="1" w:unhideWhenUsed="1"/>
+    <w:lsdException w:name="Table Simple 2" w:semiHidden="1" w:unhideWhenUsed="1"/>
+    <w:lsdException w:name="Table Simple 3" w:semiHidden="1" w:unhideWhenUsed="1"/>
+    <w:lsdException w:name="Table Classic 1" w:semiHidden="1" w:unhideWhenUsed="1"/>
+    <w:lsdException w:name="Table Classic 2" w:semiHidden="1" w:unhideWhenUsed="1"/>
+    <w:lsdException w:name="Table Classic 3" w:semiHidden="1" w:unhideWhenUsed="1"/>
+    <w:lsdException w:name="Table Classic 4" w:semiHidden="1" w:unhideWhenUsed="1"/>
+    <w:lsdException w:name="Table Colorful 1" w:semiHidden="1" w:unhideWhenUsed="1"/>
+    <w:lsdException w:name="Table Colorful 2" w:semiHidden="1" w:unhideWhenUsed="1"/>
+    <w:lsdException w:name="Table Colorful 3" w:semiHidden="1" w:unhideWhenUsed="1"/>
+    <w:lsdException w:name="Table Columns 1" w:semiHidden="1" w:unhideWhenUsed="1"/>
+    <w:lsdException w:name="Table Columns 2" w:semiHidden="1" w:unhideWhenUsed="1"/>
+    <w:lsdException w:name="Table Columns 3" w:semiHidden="1" w:unhideWhenUsed="1"/>
+    <w:lsdException w:name="Table Columns 4" w:semiHidden="1" w:unhideWhenUsed="1"/>
+    <w:lsdException w:name="Table Columns 5" w:semiHidden="1" w:unhideWhenUsed="1"/>
+    <w:lsdException w:name="Table Grid 1" w:semiHidden="1" w:unhideWhenUsed="1"/>
+    <w:lsdException w:name="Table Grid 2" w:semiHidden="1" w:unhideWhenUsed="1"/>
+    <w:lsdException w:name="Table Grid 3" w:semiHidden="1" w:unhideWhenUsed="1"/>
+    <w:lsdException w:name="Table Grid 4" w:semiHidden="1" w:unhideWhenUsed="1"/>
+    <w:lsdException w:name="Table Grid 5" w:semiHidden="1" w:unhideWhenUsed="1"/>
+    <w:lsdException w:name="Table Grid 6" w:semiHidden="1" w:unhideWhenUsed="1"/>
+    <w:lsdException w:name="Table Grid 7" w:semiHidden="1" w:unhideWhenUsed="1"/>
+    <w:lsdException w:name="Table Grid 8" w:semiHidden="1" w:unhideWhenUsed="1"/>
+    <w:lsdException w:name="Table List 1" w:semiHidden="1" w:unhideWhenUsed="1"/>
+    <w:lsdException w:name="Table List 2" w:semiHidden="1" w:unhideWhenUsed="1"/>
+    <w:lsdException w:name="Table List 3" w:semiHidden="1" w:unhideWhenUsed="1"/>
+    <w:lsdException w:name="Table List 4" w:semiHidden="1" w:unhideWhenUsed="1"/>
+    <w:lsdException w:name="Table List 5" w:semiHidden="1" w:unhideWhenUsed="1"/>
+    <w:lsdException w:name="Table List 6" w:semiHidden="1" w:unhideWhenUsed="1"/>
+    <w:lsdException w:name="Table List 7" w:semiHidden="1" w:unhideWhenUsed="1"/>
+    <w:lsdException w:name="Table List 8" w:semiHidden="1" w:unhideWhenUsed="1"/>
+    <w:lsdException w:name="Table 3D effects 1" w:semiHidden="1" w:unhideWhenUsed="1"/>
+    <w:lsdException w:name="Table 3D effects 2" w:semiHidden="1" w:unhideWhenUsed="1"/>
+    <w:lsdException w:name="Table 3D effects 3" w:semiHidden="1" w:unhideWhenUsed="1"/>
+    <w:lsdException w:name="Table Contemporary" w:semiHidden="1" w:unhideWhenUsed="1"/>
+    <w:lsdException w:name="Table Elegant" w:semiHidden="1" w:unhideWhenUsed="1"/>
+    <w:lsdException w:name="Table Professional" w:semiHidden="1" w:unhideWhenUsed="1"/>
+    <w:lsdException w:name="Table Subtle 1" w:semiHidden="1" w:unhideWhenUsed="1"/>
+    <w:lsdException w:name="Table Web 1" w:semiHidden="1" w:unhideWhenUsed="1"/>
+    <w:lsdException w:name="Table Web 2" w:semiHidden="1" w:unhideWhenUsed="1"/>
+    <w:lsdException w:name="Table Theme" w:semiHidden="1" w:unhideWhenUsed="1"/>
     <w:lsdException w:name="Placeholder Text" w:semiHidden="1" w:uiPriority="99"/>
     <w:lsdException w:name="No Spacing" w:uiPriority="1" w:qFormat="1"/>
     <w:lsdException w:name="Light Shading" w:uiPriority="60"/>
@@ -1898,6 +2630,10 @@
     <w:lsdException w:name="List Table 5 Dark Accent 6" w:uiPriority="50"/>
     <w:lsdException w:name="List Table 6 Colorful Accent 6" w:uiPriority="51"/>
     <w:lsdException w:name="List Table 7 Colorful Accent 6" w:uiPriority="52"/>
+    <w:lsdException w:name="Mention" w:semiHidden="1" w:uiPriority="99" w:unhideWhenUsed="1"/>
+    <w:lsdException w:name="Smart Hyperlink" w:semiHidden="1" w:uiPriority="99" w:unhideWhenUsed="1"/>
+    <w:lsdException w:name="Hashtag" w:semiHidden="1" w:uiPriority="99" w:unhideWhenUsed="1"/>
+    <w:lsdException w:name="Unresolved Mention" w:semiHidden="1" w:uiPriority="99" w:unhideWhenUsed="1"/>
   </w:latentStyles>
   <w:style w:type="paragraph" w:default="1" w:styleId="a">
     <w:name w:val="Normal"/>
@@ -1915,11 +2651,14 @@
   </w:style>
   <w:style w:type="character" w:default="1" w:styleId="a0">
     <w:name w:val="Default Paragraph Font"/>
-    <w:semiHidden/>
+    <w:uiPriority w:val="1"/>
+    <w:unhideWhenUsed/>
   </w:style>
   <w:style w:type="table" w:default="1" w:styleId="a1">
     <w:name w:val="Normal Table"/>
+    <w:uiPriority w:val="99"/>
     <w:semiHidden/>
+    <w:unhideWhenUsed/>
     <w:tblPr>
       <w:tblInd w:w="0" w:type="dxa"/>
       <w:tblCellMar>
@@ -1932,7 +2671,9 @@
   </w:style>
   <w:style w:type="numbering" w:default="1" w:styleId="a2">
     <w:name w:val="No List"/>
+    <w:uiPriority w:val="99"/>
     <w:semiHidden/>
+    <w:unhideWhenUsed/>
   </w:style>
   <w:style w:type="paragraph" w:styleId="a3">
     <w:name w:val="caption"/>
@@ -1959,7 +2700,7 @@
   <w:style w:type="paragraph" w:styleId="a5">
     <w:name w:val="header"/>
     <w:basedOn w:val="a"/>
-    <w:link w:val="Char"/>
+    <w:link w:val="a6"/>
     <w:rsid w:val="00EE31F3"/>
     <w:pPr>
       <w:pBdr>
@@ -1977,8 +2718,8 @@
       <w:szCs w:val="18"/>
     </w:rPr>
   </w:style>
-  <w:style w:type="character" w:customStyle="1" w:styleId="Char">
-    <w:name w:val="页眉 Char"/>
+  <w:style w:type="character" w:customStyle="1" w:styleId="a6">
+    <w:name w:val="页眉 字符"/>
     <w:basedOn w:val="a0"/>
     <w:link w:val="a5"/>
     <w:rsid w:val="00EE31F3"/>
@@ -1988,10 +2729,10 @@
       <w:szCs w:val="18"/>
     </w:rPr>
   </w:style>
-  <w:style w:type="paragraph" w:styleId="a6">
+  <w:style w:type="paragraph" w:styleId="a7">
     <w:name w:val="footer"/>
     <w:basedOn w:val="a"/>
-    <w:link w:val="Char0"/>
+    <w:link w:val="a8"/>
     <w:uiPriority w:val="99"/>
     <w:rsid w:val="00EE31F3"/>
     <w:pPr>
@@ -2007,10 +2748,10 @@
       <w:szCs w:val="18"/>
     </w:rPr>
   </w:style>
-  <w:style w:type="character" w:customStyle="1" w:styleId="Char0">
-    <w:name w:val="页脚 Char"/>
+  <w:style w:type="character" w:customStyle="1" w:styleId="a8">
+    <w:name w:val="页脚 字符"/>
     <w:basedOn w:val="a0"/>
-    <w:link w:val="a6"/>
+    <w:link w:val="a7"/>
     <w:uiPriority w:val="99"/>
     <w:rsid w:val="00EE31F3"/>
     <w:rPr>
@@ -2018,6 +2759,16 @@
       <w:sz w:val="18"/>
       <w:szCs w:val="18"/>
     </w:rPr>
+  </w:style>
+  <w:style w:type="paragraph" w:styleId="a9">
+    <w:name w:val="List Paragraph"/>
+    <w:basedOn w:val="a"/>
+    <w:uiPriority w:val="34"/>
+    <w:qFormat/>
+    <w:rsid w:val="00263600"/>
+    <w:pPr>
+      <w:ind w:firstLineChars="200" w:firstLine="420"/>
+    </w:pPr>
   </w:style>
 </w:styles>
 </file>

</xml_diff>